<commit_message>
intentionally edit docx so that both branches shall know war
</commit_message>
<xml_diff>
--- a/src/never gonna give you up.docx
+++ b/src/never gonna give you up.docx
@@ -6,10 +6,16 @@
       <w:r>
         <w:t>never gonna make you cry</w:t>
       </w:r>
+      <w:r>
+        <w:t xml:space="preserve"> (Make You cry)</w:t>
+      </w:r>
     </w:p>
     <w:p>
       <w:r>
         <w:t>never gonna say goodbye</w:t>
+      </w:r>
+      <w:r>
+        <w:t xml:space="preserve"> (sayyyyy goodbye~)</w:t>
       </w:r>
       <w:bookmarkStart w:id="0" w:name="_GoBack"/>
       <w:bookmarkEnd w:id="0"/>

</xml_diff>